<commit_message>
Se agrego el diagrama de casos de uso a la documentacion
</commit_message>
<xml_diff>
--- a/Documentación.docx
+++ b/Documentación.docx
@@ -164,7 +164,6 @@
     </w:p>
     <w:p>
       <w:pPr>
-        <w:jc w:val="both"/>
         <w:rPr>
           <w:rFonts w:eastAsia="WenQuanYi Micro Hei" w:cstheme="minorHAnsi"/>
           <w:color w:val="00000A"/>
@@ -183,6 +182,153 @@
         </w:rPr>
         <w:br w:type="page"/>
       </w:r>
+    </w:p>
+    <w:p>
+      <w:pPr>
+        <w:jc w:val="both"/>
+        <w:rPr>
+          <w:rFonts w:eastAsia="WenQuanYi Micro Hei" w:cstheme="minorHAnsi"/>
+          <w:color w:val="00000A"/>
+          <w:sz w:val="24"/>
+          <w:szCs w:val="24"/>
+          <w:lang w:val="es-ES"/>
+        </w:rPr>
+        <w:sectPr>
+          <w:pgSz w:w="12240" w:h="15840"/>
+          <w:pgMar w:top="1417" w:right="1701" w:bottom="1417" w:left="1701" w:header="708" w:footer="708" w:gutter="0"/>
+          <w:cols w:space="708"/>
+          <w:docGrid w:linePitch="360"/>
+        </w:sectPr>
+      </w:pPr>
+    </w:p>
+    <w:p>
+      <w:pPr>
+        <w:jc w:val="both"/>
+        <w:rPr>
+          <w:rFonts w:eastAsia="WenQuanYi Micro Hei" w:cstheme="minorHAnsi"/>
+          <w:b/>
+          <w:color w:val="00000A"/>
+          <w:sz w:val="32"/>
+          <w:szCs w:val="32"/>
+          <w:lang w:val="es-ES"/>
+        </w:rPr>
+      </w:pPr>
+    </w:p>
+    <w:p>
+      <w:pPr>
+        <w:jc w:val="both"/>
+        <w:rPr>
+          <w:rFonts w:eastAsia="WenQuanYi Micro Hei" w:cstheme="minorHAnsi"/>
+          <w:b/>
+          <w:color w:val="00000A"/>
+          <w:sz w:val="32"/>
+          <w:szCs w:val="32"/>
+          <w:lang w:val="es-ES"/>
+        </w:rPr>
+        <w:sectPr>
+          <w:pgSz w:w="15840" w:h="12240" w:orient="landscape"/>
+          <w:pgMar w:top="1008" w:right="1411" w:bottom="720" w:left="1411" w:header="706" w:footer="706" w:gutter="0"/>
+          <w:cols w:space="708"/>
+          <w:docGrid w:linePitch="360"/>
+        </w:sectPr>
+      </w:pPr>
+      <w:r>
+        <w:rPr>
+          <w:rFonts w:eastAsia="WenQuanYi Micro Hei" w:cstheme="minorHAnsi"/>
+          <w:b/>
+          <w:color w:val="00000A"/>
+          <w:sz w:val="32"/>
+          <w:szCs w:val="32"/>
+          <w:lang w:val="es-ES"/>
+        </w:rPr>
+        <w:drawing>
+          <wp:anchor distT="0" distB="0" distL="114300" distR="114300" simplePos="0" relativeHeight="251658240" behindDoc="1" locked="0" layoutInCell="1" allowOverlap="1" wp14:anchorId="30A29925" wp14:editId="68D9F123">
+            <wp:simplePos x="0" y="0"/>
+            <wp:positionH relativeFrom="column">
+              <wp:posOffset>511396</wp:posOffset>
+            </wp:positionH>
+            <wp:positionV relativeFrom="paragraph">
+              <wp:posOffset>358967</wp:posOffset>
+            </wp:positionV>
+            <wp:extent cx="6440556" cy="5935793"/>
+            <wp:effectExtent l="0" t="0" r="0" b="8255"/>
+            <wp:wrapTight wrapText="bothSides">
+              <wp:wrapPolygon edited="0">
+                <wp:start x="0" y="0"/>
+                <wp:lineTo x="0" y="21561"/>
+                <wp:lineTo x="21532" y="21561"/>
+                <wp:lineTo x="21532" y="0"/>
+                <wp:lineTo x="0" y="0"/>
+              </wp:wrapPolygon>
+            </wp:wrapTight>
+            <wp:docPr id="2" name="Imagen 2"/>
+            <wp:cNvGraphicFramePr>
+              <a:graphicFrameLocks xmlns:a="http://schemas.openxmlformats.org/drawingml/2006/main" noChangeAspect="1"/>
+            </wp:cNvGraphicFramePr>
+            <a:graphic xmlns:a="http://schemas.openxmlformats.org/drawingml/2006/main">
+              <a:graphicData uri="http://schemas.openxmlformats.org/drawingml/2006/picture">
+                <pic:pic xmlns:pic="http://schemas.openxmlformats.org/drawingml/2006/picture">
+                  <pic:nvPicPr>
+                    <pic:cNvPr id="2" name="Diagrama de casos de uso.jpg"/>
+                    <pic:cNvPicPr/>
+                  </pic:nvPicPr>
+                  <pic:blipFill>
+                    <a:blip r:embed="rId7">
+                      <a:extLst>
+                        <a:ext uri="{28A0092B-C50C-407E-A947-70E740481C1C}">
+                          <a14:useLocalDpi xmlns:a14="http://schemas.microsoft.com/office/drawing/2010/main" val="0"/>
+                        </a:ext>
+                      </a:extLst>
+                    </a:blip>
+                    <a:stretch>
+                      <a:fillRect/>
+                    </a:stretch>
+                  </pic:blipFill>
+                  <pic:spPr>
+                    <a:xfrm>
+                      <a:off x="0" y="0"/>
+                      <a:ext cx="6447380" cy="5942082"/>
+                    </a:xfrm>
+                    <a:prstGeom prst="rect">
+                      <a:avLst/>
+                    </a:prstGeom>
+                  </pic:spPr>
+                </pic:pic>
+              </a:graphicData>
+            </a:graphic>
+            <wp14:sizeRelH relativeFrom="page">
+              <wp14:pctWidth>0</wp14:pctWidth>
+            </wp14:sizeRelH>
+            <wp14:sizeRelV relativeFrom="page">
+              <wp14:pctHeight>0</wp14:pctHeight>
+            </wp14:sizeRelV>
+          </wp:anchor>
+        </w:drawing>
+      </w:r>
+      <w:r>
+        <w:rPr>
+          <w:rFonts w:eastAsia="WenQuanYi Micro Hei" w:cstheme="minorHAnsi"/>
+          <w:b/>
+          <w:color w:val="00000A"/>
+          <w:sz w:val="32"/>
+          <w:szCs w:val="32"/>
+          <w:lang w:val="es-ES"/>
+        </w:rPr>
+        <w:t>Diagr</w:t>
+      </w:r>
+      <w:r>
+        <w:rPr>
+          <w:rFonts w:eastAsia="WenQuanYi Micro Hei" w:cstheme="minorHAnsi"/>
+          <w:b/>
+          <w:color w:val="00000A"/>
+          <w:sz w:val="32"/>
+          <w:szCs w:val="32"/>
+          <w:lang w:val="es-ES"/>
+        </w:rPr>
+        <w:t>ama de casos de uso</w:t>
+      </w:r>
+      <w:bookmarkStart w:id="0" w:name="_GoBack"/>
+      <w:bookmarkEnd w:id="0"/>
     </w:p>
     <w:p>
       <w:pPr>
@@ -3488,15 +3634,7 @@
                 <w:sz w:val="24"/>
                 <w:szCs w:val="24"/>
               </w:rPr>
-              <w:t xml:space="preserve">tor solicita </w:t>
-            </w:r>
-            <w:r>
-              <w:rPr>
-                <w:rFonts w:cstheme="minorHAnsi"/>
-                <w:sz w:val="24"/>
-                <w:szCs w:val="24"/>
-              </w:rPr>
-              <w:t>la postergación de una clase</w:t>
+              <w:t>tor solicita la postergación de una clase</w:t>
             </w:r>
             <w:r>
               <w:rPr>
@@ -4261,15 +4399,7 @@
                 <w:sz w:val="24"/>
                 <w:szCs w:val="24"/>
               </w:rPr>
-              <w:t>Alumno</w:t>
-            </w:r>
-            <w:r>
-              <w:rPr>
-                <w:rFonts w:cstheme="minorHAnsi"/>
-                <w:sz w:val="24"/>
-                <w:szCs w:val="24"/>
-              </w:rPr>
-              <w:t xml:space="preserve"> y Profesor.</w:t>
+              <w:t>Alumno y Profesor.</w:t>
             </w:r>
           </w:p>
         </w:tc>
@@ -4530,15 +4660,7 @@
                 <w:sz w:val="24"/>
                 <w:szCs w:val="24"/>
               </w:rPr>
-              <w:t xml:space="preserve">tor solicita </w:t>
-            </w:r>
-            <w:r>
-              <w:rPr>
-                <w:rFonts w:cstheme="minorHAnsi"/>
-                <w:sz w:val="24"/>
-                <w:szCs w:val="24"/>
-              </w:rPr>
-              <w:t>ver los datos de la clase.</w:t>
+              <w:t>tor solicita ver los datos de la clase.</w:t>
             </w:r>
           </w:p>
         </w:tc>
@@ -4866,15 +4988,7 @@
                 <w:sz w:val="24"/>
                 <w:szCs w:val="24"/>
               </w:rPr>
-              <w:t>El actor puede ver las actividades que debe realizar</w:t>
-            </w:r>
-            <w:r>
-              <w:rPr>
-                <w:rFonts w:cstheme="minorHAnsi"/>
-                <w:sz w:val="24"/>
-                <w:szCs w:val="24"/>
-              </w:rPr>
-              <w:t>.</w:t>
+              <w:t>El actor puede ver las actividades que debe realizar.</w:t>
             </w:r>
           </w:p>
         </w:tc>
@@ -4933,15 +5047,7 @@
                 <w:sz w:val="24"/>
                 <w:szCs w:val="24"/>
               </w:rPr>
-              <w:t>Alumno</w:t>
-            </w:r>
-            <w:r>
-              <w:rPr>
-                <w:rFonts w:cstheme="minorHAnsi"/>
-                <w:sz w:val="24"/>
-                <w:szCs w:val="24"/>
-              </w:rPr>
-              <w:t>.</w:t>
+              <w:t>Alumno.</w:t>
             </w:r>
           </w:p>
         </w:tc>
@@ -5596,15 +5702,7 @@
                 <w:sz w:val="24"/>
                 <w:szCs w:val="24"/>
               </w:rPr>
-              <w:t>Realizar</w:t>
-            </w:r>
-            <w:r>
-              <w:rPr>
-                <w:rFonts w:cstheme="minorHAnsi"/>
-                <w:sz w:val="24"/>
-                <w:szCs w:val="24"/>
-              </w:rPr>
-              <w:t xml:space="preserve"> actividad</w:t>
+              <w:t>Realizar actividad</w:t>
             </w:r>
           </w:p>
         </w:tc>
@@ -5664,15 +5762,7 @@
                 <w:sz w:val="24"/>
                 <w:szCs w:val="24"/>
               </w:rPr>
-              <w:t xml:space="preserve">El actor puede </w:t>
-            </w:r>
-            <w:r>
-              <w:rPr>
-                <w:rFonts w:cstheme="minorHAnsi"/>
-                <w:sz w:val="24"/>
-                <w:szCs w:val="24"/>
-              </w:rPr>
-              <w:t>confirmar que está realizando las actividades de su rutina</w:t>
+              <w:t>El actor puede confirmar que está realizando las actividades de su rutina</w:t>
             </w:r>
           </w:p>
         </w:tc>
@@ -6319,8 +6409,6 @@
           <w:lang w:val="es-ES"/>
         </w:rPr>
       </w:pPr>
-      <w:bookmarkStart w:id="0" w:name="_GoBack"/>
-      <w:bookmarkEnd w:id="0"/>
     </w:p>
     <w:sectPr>
       <w:pgSz w:w="12240" w:h="15840"/>
@@ -6330,6 +6418,56 @@
     </w:sectPr>
   </w:body>
 </w:document>
+</file>
+
+<file path=word/endnotes.xml><?xml version="1.0" encoding="utf-8"?>
+<w:endnotes xmlns:wpc="http://schemas.microsoft.com/office/word/2010/wordprocessingCanvas" xmlns:cx="http://schemas.microsoft.com/office/drawing/2014/chartex" xmlns:mc="http://schemas.openxmlformats.org/markup-compatibility/2006" xmlns:o="urn:schemas-microsoft-com:office:office" xmlns:r="http://schemas.openxmlformats.org/officeDocument/2006/relationships" xmlns:m="http://schemas.openxmlformats.org/officeDocument/2006/math" xmlns:v="urn:schemas-microsoft-com:vml" xmlns:wp14="http://schemas.microsoft.com/office/word/2010/wordprocessingDrawing" xmlns:wp="http://schemas.openxmlformats.org/drawingml/2006/wordprocessingDrawing" xmlns:w10="urn:schemas-microsoft-com:office:word" xmlns:w="http://schemas.openxmlformats.org/wordprocessingml/2006/main" xmlns:w14="http://schemas.microsoft.com/office/word/2010/wordml" xmlns:w15="http://schemas.microsoft.com/office/word/2012/wordml" xmlns:w16se="http://schemas.microsoft.com/office/word/2015/wordml/symex" xmlns:wpg="http://schemas.microsoft.com/office/word/2010/wordprocessingGroup" xmlns:wpi="http://schemas.microsoft.com/office/word/2010/wordprocessingInk" xmlns:wne="http://schemas.microsoft.com/office/word/2006/wordml" xmlns:wps="http://schemas.microsoft.com/office/word/2010/wordprocessingShape" mc:Ignorable="w14 w15 w16se wp14">
+  <w:endnote w:type="separator" w:id="-1">
+    <w:p>
+      <w:pPr>
+        <w:spacing w:after="0" w:line="240" w:lineRule="auto"/>
+      </w:pPr>
+      <w:r>
+        <w:separator/>
+      </w:r>
+    </w:p>
+  </w:endnote>
+  <w:endnote w:type="continuationSeparator" w:id="0">
+    <w:p>
+      <w:pPr>
+        <w:spacing w:after="0" w:line="240" w:lineRule="auto"/>
+      </w:pPr>
+      <w:r>
+        <w:continuationSeparator/>
+      </w:r>
+    </w:p>
+  </w:endnote>
+</w:endnotes>
+</file>
+
+<file path=word/footnotes.xml><?xml version="1.0" encoding="utf-8"?>
+<w:footnotes xmlns:wpc="http://schemas.microsoft.com/office/word/2010/wordprocessingCanvas" xmlns:cx="http://schemas.microsoft.com/office/drawing/2014/chartex" xmlns:mc="http://schemas.openxmlformats.org/markup-compatibility/2006" xmlns:o="urn:schemas-microsoft-com:office:office" xmlns:r="http://schemas.openxmlformats.org/officeDocument/2006/relationships" xmlns:m="http://schemas.openxmlformats.org/officeDocument/2006/math" xmlns:v="urn:schemas-microsoft-com:vml" xmlns:wp14="http://schemas.microsoft.com/office/word/2010/wordprocessingDrawing" xmlns:wp="http://schemas.openxmlformats.org/drawingml/2006/wordprocessingDrawing" xmlns:w10="urn:schemas-microsoft-com:office:word" xmlns:w="http://schemas.openxmlformats.org/wordprocessingml/2006/main" xmlns:w14="http://schemas.microsoft.com/office/word/2010/wordml" xmlns:w15="http://schemas.microsoft.com/office/word/2012/wordml" xmlns:w16se="http://schemas.microsoft.com/office/word/2015/wordml/symex" xmlns:wpg="http://schemas.microsoft.com/office/word/2010/wordprocessingGroup" xmlns:wpi="http://schemas.microsoft.com/office/word/2010/wordprocessingInk" xmlns:wne="http://schemas.microsoft.com/office/word/2006/wordml" xmlns:wps="http://schemas.microsoft.com/office/word/2010/wordprocessingShape" mc:Ignorable="w14 w15 w16se wp14">
+  <w:footnote w:type="separator" w:id="-1">
+    <w:p>
+      <w:pPr>
+        <w:spacing w:after="0" w:line="240" w:lineRule="auto"/>
+      </w:pPr>
+      <w:r>
+        <w:separator/>
+      </w:r>
+    </w:p>
+  </w:footnote>
+  <w:footnote w:type="continuationSeparator" w:id="0">
+    <w:p>
+      <w:pPr>
+        <w:spacing w:after="0" w:line="240" w:lineRule="auto"/>
+      </w:pPr>
+      <w:r>
+        <w:continuationSeparator/>
+      </w:r>
+    </w:p>
+  </w:footnote>
+</w:footnotes>
 </file>
 
 <file path=word/numbering.xml><?xml version="1.0" encoding="utf-8"?>
@@ -6936,6 +7074,56 @@
       </w:tblBorders>
     </w:tblPr>
   </w:style>
+  <w:style w:type="paragraph" w:styleId="Encabezado">
+    <w:name w:val="header"/>
+    <w:basedOn w:val="Normal"/>
+    <w:link w:val="EncabezadoCar"/>
+    <w:uiPriority w:val="99"/>
+    <w:unhideWhenUsed/>
+    <w:rsid w:val="00271795"/>
+    <w:pPr>
+      <w:tabs>
+        <w:tab w:val="center" w:pos="4419"/>
+        <w:tab w:val="right" w:pos="8838"/>
+      </w:tabs>
+      <w:spacing w:after="0" w:line="240" w:lineRule="auto"/>
+    </w:pPr>
+  </w:style>
+  <w:style w:type="character" w:customStyle="1" w:styleId="EncabezadoCar">
+    <w:name w:val="Encabezado Car"/>
+    <w:basedOn w:val="Fuentedeprrafopredeter"/>
+    <w:link w:val="Encabezado"/>
+    <w:uiPriority w:val="99"/>
+    <w:rsid w:val="00271795"/>
+    <w:rPr>
+      <w:lang w:val="es-AR"/>
+    </w:rPr>
+  </w:style>
+  <w:style w:type="paragraph" w:styleId="Piedepgina">
+    <w:name w:val="footer"/>
+    <w:basedOn w:val="Normal"/>
+    <w:link w:val="PiedepginaCar"/>
+    <w:uiPriority w:val="99"/>
+    <w:unhideWhenUsed/>
+    <w:rsid w:val="00271795"/>
+    <w:pPr>
+      <w:tabs>
+        <w:tab w:val="center" w:pos="4419"/>
+        <w:tab w:val="right" w:pos="8838"/>
+      </w:tabs>
+      <w:spacing w:after="0" w:line="240" w:lineRule="auto"/>
+    </w:pPr>
+  </w:style>
+  <w:style w:type="character" w:customStyle="1" w:styleId="PiedepginaCar">
+    <w:name w:val="Pie de página Car"/>
+    <w:basedOn w:val="Fuentedeprrafopredeter"/>
+    <w:link w:val="Piedepgina"/>
+    <w:uiPriority w:val="99"/>
+    <w:rsid w:val="00271795"/>
+    <w:rPr>
+      <w:lang w:val="es-AR"/>
+    </w:rPr>
+  </w:style>
 </w:styles>
 </file>
 

</xml_diff>